<commit_message>
trying to improve learning
</commit_message>
<xml_diff>
--- a/NotizenModell.docx
+++ b/NotizenModell.docx
@@ -2005,12 +2005,26 @@
     <w:p/>
     <w:p/>
     <w:p>
-      <w:proofErr w:type="spellStart"/>
-      <w:r>
+      <w:pPr>
+        <w:rPr>
+          <w:b/>
+          <w:bCs/>
+        </w:rPr>
+      </w:pPr>
+      <w:proofErr w:type="spellStart"/>
+      <w:r>
+        <w:rPr>
+          <w:b/>
+          <w:bCs/>
+        </w:rPr>
         <w:t>Teammeting</w:t>
       </w:r>
       <w:proofErr w:type="spellEnd"/>
       <w:r>
+        <w:rPr>
+          <w:b/>
+          <w:bCs/>
+        </w:rPr>
         <w:t xml:space="preserve"> 15.12.202</w:t>
       </w:r>
     </w:p>
@@ -2096,6 +2110,916 @@
       <w:proofErr w:type="spellEnd"/>
       <w:r>
         <w:t xml:space="preserve"> übernehmen </w:t>
+      </w:r>
+    </w:p>
+    <w:p/>
+    <w:p/>
+    <w:p>
+      <w:pPr>
+        <w:rPr>
+          <w:b/>
+          <w:bCs/>
+        </w:rPr>
+      </w:pPr>
+      <w:r>
+        <w:rPr>
+          <w:b/>
+          <w:bCs/>
+        </w:rPr>
+        <w:t xml:space="preserve">Notizen 16.12 </w:t>
+      </w:r>
+    </w:p>
+    <w:p>
+      <w:r>
+        <w:t xml:space="preserve">Für lernen: Lernschrittweite ist nicht gleich simulationsschrittweite (Lernen im </w:t>
+      </w:r>
+      <w:proofErr w:type="spellStart"/>
+      <w:r>
+        <w:t>millisekunden</w:t>
+      </w:r>
+      <w:proofErr w:type="spellEnd"/>
+      <w:r>
+        <w:t xml:space="preserve"> </w:t>
+      </w:r>
+      <w:proofErr w:type="spellStart"/>
+      <w:r>
+        <w:t>bereich</w:t>
+      </w:r>
+      <w:proofErr w:type="spellEnd"/>
+      <w:r>
+        <w:t xml:space="preserve">) </w:t>
+      </w:r>
+    </w:p>
+    <w:p>
+      <w:r>
+        <w:lastRenderedPageBreak/>
+        <w:t xml:space="preserve">Anfangen mit zum </w:t>
+      </w:r>
+      <w:proofErr w:type="spellStart"/>
+      <w:r>
+        <w:t>beispiel</w:t>
+      </w:r>
+      <w:proofErr w:type="spellEnd"/>
+      <w:r>
+        <w:t xml:space="preserve">: beide </w:t>
+      </w:r>
+      <w:proofErr w:type="spellStart"/>
+      <w:r>
+        <w:t>beine</w:t>
+      </w:r>
+      <w:proofErr w:type="spellEnd"/>
+      <w:r>
+        <w:t xml:space="preserve"> gleich ansteuern (also statt 12 </w:t>
+      </w:r>
+      <w:proofErr w:type="spellStart"/>
+      <w:r>
+        <w:t>fg</w:t>
+      </w:r>
+      <w:proofErr w:type="spellEnd"/>
+      <w:r>
+        <w:t xml:space="preserve"> nur </w:t>
+      </w:r>
+      <w:proofErr w:type="gramStart"/>
+      <w:r>
+        <w:t>6</w:t>
+      </w:r>
+      <w:proofErr w:type="gramEnd"/>
+      <w:r>
+        <w:t xml:space="preserve"> weil beide </w:t>
+      </w:r>
+      <w:proofErr w:type="spellStart"/>
+      <w:r>
+        <w:t>beine</w:t>
+      </w:r>
+      <w:proofErr w:type="spellEnd"/>
+      <w:r>
+        <w:t xml:space="preserve"> gleich angesteuert werden) </w:t>
+      </w:r>
+    </w:p>
+    <w:p/>
+    <w:p/>
+    <w:p>
+      <w:r>
+        <w:t xml:space="preserve">Hund verändert durch </w:t>
+      </w:r>
+      <w:proofErr w:type="spellStart"/>
+      <w:r>
+        <w:t>bewegung</w:t>
+      </w:r>
+      <w:proofErr w:type="spellEnd"/>
+      <w:r>
+        <w:t xml:space="preserve"> seine </w:t>
+      </w:r>
+      <w:proofErr w:type="spellStart"/>
+      <w:r>
+        <w:t>eigenfrequenzen</w:t>
+      </w:r>
+      <w:proofErr w:type="spellEnd"/>
+      <w:r>
+        <w:t xml:space="preserve"> (bei der </w:t>
+      </w:r>
+      <w:proofErr w:type="spellStart"/>
+      <w:r>
+        <w:t>zeitintegration</w:t>
+      </w:r>
+      <w:proofErr w:type="spellEnd"/>
+      <w:r>
+        <w:t xml:space="preserve"> etwas konservativer damit sowas nicht auftritt so wie jetzt gerade)</w:t>
+      </w:r>
+    </w:p>
+    <w:p/>
+    <w:p>
+      <w:pPr>
+        <w:rPr>
+          <w:b/>
+          <w:bCs/>
+        </w:rPr>
+      </w:pPr>
+      <w:r>
+        <w:rPr>
+          <w:b/>
+          <w:bCs/>
+        </w:rPr>
+        <w:t xml:space="preserve">Notizen 07.01 </w:t>
+      </w:r>
+    </w:p>
+    <w:p/>
+    <w:p>
+      <w:r>
+        <w:t xml:space="preserve">Aktuelle Änderungen/Probleme: </w:t>
+      </w:r>
+    </w:p>
+    <w:p>
+      <w:proofErr w:type="spellStart"/>
+      <w:r>
+        <w:t>MapAction</w:t>
+      </w:r>
+      <w:proofErr w:type="spellEnd"/>
+      <w:r>
+        <w:t xml:space="preserve"> geändert -&gt; </w:t>
+      </w:r>
+    </w:p>
+    <w:p>
+      <w:r>
+        <w:t>Output2StateAndDone geändert -&gt;</w:t>
+      </w:r>
+    </w:p>
+    <w:p>
+      <w:proofErr w:type="spellStart"/>
+      <w:r>
+        <w:t>Rewards</w:t>
+      </w:r>
+      <w:proofErr w:type="spellEnd"/>
+      <w:r>
+        <w:t xml:space="preserve"> stimmen noch nicht so gut, wenn auf 300 000 </w:t>
+      </w:r>
+      <w:proofErr w:type="spellStart"/>
+      <w:r>
+        <w:t>Steps</w:t>
+      </w:r>
+      <w:proofErr w:type="spellEnd"/>
+      <w:r>
+        <w:t xml:space="preserve"> trainieren</w:t>
+      </w:r>
+    </w:p>
+    <w:p>
+      <w:r>
+        <w:t xml:space="preserve">Jonas neue </w:t>
+      </w:r>
+      <w:proofErr w:type="spellStart"/>
+      <w:r>
+        <w:t>getReward</w:t>
+      </w:r>
+      <w:proofErr w:type="spellEnd"/>
+      <w:r>
+        <w:t xml:space="preserve"> Funktion </w:t>
+      </w:r>
+      <w:r>
+        <w:t xml:space="preserve">(belohnt </w:t>
+      </w:r>
+    </w:p>
+    <w:p>
+      <w:proofErr w:type="spellStart"/>
+      <w:r>
+        <w:t>vorwärtsbewegung</w:t>
+      </w:r>
+      <w:proofErr w:type="spellEnd"/>
+      <w:r>
+        <w:t xml:space="preserve"> -&gt; hier besser auf eine Zielgeschwindigkeit? Sonst läuft so schnell wie möglich/kippt nach vorne?</w:t>
+      </w:r>
+    </w:p>
+    <w:p>
+      <w:r>
+        <w:t>bestraft kippen</w:t>
+      </w:r>
+    </w:p>
+    <w:p>
+      <w:r>
+        <w:t xml:space="preserve">min. 2 Kontakte zu Boden) </w:t>
+      </w:r>
+    </w:p>
+    <w:p/>
+    <w:p/>
+    <w:p>
+      <w:r>
+        <w:t>Training dauert 35min</w:t>
+      </w:r>
+      <w:r>
+        <w:t xml:space="preserve"> </w:t>
+      </w:r>
+    </w:p>
+    <w:p>
+      <w:r>
+        <w:t xml:space="preserve">Habe in Z. 771 </w:t>
+      </w:r>
+      <w:proofErr w:type="spellStart"/>
+      <w:r>
+        <w:t>Render</w:t>
+      </w:r>
+      <w:proofErr w:type="spellEnd"/>
+      <w:r>
+        <w:t xml:space="preserve">=False gestellt, damit es funktioniert, sonst immer Fehler: </w:t>
+      </w:r>
+      <w:proofErr w:type="spellStart"/>
+      <w:r>
+        <w:t>name</w:t>
+      </w:r>
+      <w:proofErr w:type="spellEnd"/>
+      <w:r>
+        <w:t xml:space="preserve"> 'SC' </w:t>
+      </w:r>
+      <w:proofErr w:type="spellStart"/>
+      <w:r>
+        <w:t>is</w:t>
+      </w:r>
+      <w:proofErr w:type="spellEnd"/>
+      <w:r>
+        <w:t xml:space="preserve"> not </w:t>
+      </w:r>
+      <w:proofErr w:type="spellStart"/>
+      <w:r>
+        <w:t>defined</w:t>
+      </w:r>
+      <w:proofErr w:type="spellEnd"/>
+    </w:p>
+    <w:p>
+      <w:r>
+        <w:t>Das ist ein Problem der Bibliothek</w:t>
+      </w:r>
+      <w:r>
+        <w:t xml:space="preserve">, wenn man in Der </w:t>
+      </w:r>
+      <w:proofErr w:type="gramStart"/>
+      <w:r>
+        <w:t>Testmodel(</w:t>
+      </w:r>
+      <w:proofErr w:type="gramEnd"/>
+      <w:r>
+        <w:t xml:space="preserve">) ganz unten vom Skript das SC jeweils zu self.SC ändert funktioniert </w:t>
+      </w:r>
+      <w:proofErr w:type="spellStart"/>
+      <w:r>
+        <w:t>rendering</w:t>
+      </w:r>
+      <w:proofErr w:type="spellEnd"/>
+    </w:p>
+    <w:p/>
+    <w:p>
+      <w:r>
+        <w:t>Vielleicht er</w:t>
+      </w:r>
+      <w:r>
+        <w:t>s</w:t>
+      </w:r>
+      <w:r>
+        <w:t xml:space="preserve">tmal versuchen auf etwas einfaches zu trainieren wie </w:t>
+      </w:r>
+      <w:proofErr w:type="spellStart"/>
+      <w:r>
+        <w:t>zb</w:t>
+      </w:r>
+      <w:proofErr w:type="spellEnd"/>
+      <w:r>
+        <w:t xml:space="preserve">. Niederlegen? </w:t>
+      </w:r>
+      <w:r>
+        <w:t>Ducken</w:t>
+      </w:r>
+    </w:p>
+    <w:p>
+      <w:pPr>
+        <w:pStyle w:val="Listenabsatz"/>
+        <w:numPr>
+          <w:ilvl w:val="0"/>
+          <w:numId w:val="2"/>
+        </w:numPr>
+      </w:pPr>
+      <w:r>
+        <w:t>Das hat Jonas schon probiert, geht auch nicht optimal</w:t>
+      </w:r>
+    </w:p>
+    <w:p/>
+    <w:p/>
+    <w:p/>
+    <w:p>
+      <w:r>
+        <w:t>Fehler mit den Winkeln</w:t>
+      </w:r>
+      <w:r>
+        <w:t>:</w:t>
+      </w:r>
+    </w:p>
+    <w:p>
+      <w:r>
+        <w:t xml:space="preserve">Hüftwinkel zu kniewinkeln </w:t>
+      </w:r>
+      <w:proofErr w:type="spellStart"/>
+      <w:proofErr w:type="gramStart"/>
+      <w:r>
+        <w:t>dazuadieren</w:t>
+      </w:r>
+      <w:proofErr w:type="spellEnd"/>
+      <w:proofErr w:type="gramEnd"/>
+      <w:r>
+        <w:t xml:space="preserve"> dass es ein angewinkeltes Knie ist</w:t>
+      </w:r>
+      <w:r>
+        <w:t xml:space="preserve"> </w:t>
+      </w:r>
+    </w:p>
+    <w:p>
+      <w:r>
+        <w:lastRenderedPageBreak/>
+        <w:t xml:space="preserve">Evtl. liegt es auch an den Markern, diese nochmal überprüfen </w:t>
+      </w:r>
+    </w:p>
+    <w:p/>
+    <w:p/>
+    <w:p>
+      <w:r>
+        <w:t xml:space="preserve">Man könnte ausprobieren In </w:t>
+      </w:r>
+      <w:proofErr w:type="spellStart"/>
+      <w:r>
+        <w:t>Mapaction</w:t>
+      </w:r>
+      <w:proofErr w:type="spellEnd"/>
+      <w:r>
+        <w:t xml:space="preserve"> </w:t>
+      </w:r>
+      <w:r>
+        <w:t>B</w:t>
+      </w:r>
+      <w:r>
+        <w:t>eine diagonal fest zu machen</w:t>
+      </w:r>
+    </w:p>
+    <w:p>
+      <w:r>
+        <w:t xml:space="preserve">Bewegung gibt </w:t>
+      </w:r>
+      <w:proofErr w:type="spellStart"/>
+      <w:r>
+        <w:t>action</w:t>
+      </w:r>
+      <w:proofErr w:type="spellEnd"/>
+      <w:r>
+        <w:t xml:space="preserve"> aus (die 8 </w:t>
+      </w:r>
+      <w:proofErr w:type="spellStart"/>
+      <w:r>
+        <w:t>winkel</w:t>
+      </w:r>
+      <w:proofErr w:type="spellEnd"/>
+      <w:r>
+        <w:t xml:space="preserve"> werden in </w:t>
+      </w:r>
+      <w:proofErr w:type="spellStart"/>
+      <w:r>
+        <w:t>mapaction</w:t>
+      </w:r>
+      <w:proofErr w:type="spellEnd"/>
+      <w:r>
+        <w:t xml:space="preserve"> </w:t>
+      </w:r>
+      <w:proofErr w:type="spellStart"/>
+      <w:r>
+        <w:t>geclipt</w:t>
+      </w:r>
+      <w:proofErr w:type="spellEnd"/>
+      <w:r>
+        <w:t xml:space="preserve">, </w:t>
+      </w:r>
+      <w:proofErr w:type="spellStart"/>
+      <w:r>
+        <w:t>vl</w:t>
+      </w:r>
+      <w:proofErr w:type="spellEnd"/>
+      <w:r>
+        <w:t xml:space="preserve"> hat er grad zu viele </w:t>
+      </w:r>
+      <w:proofErr w:type="spellStart"/>
+      <w:r>
+        <w:t>möglichkeiten</w:t>
+      </w:r>
+      <w:proofErr w:type="spellEnd"/>
+      <w:r>
+        <w:t xml:space="preserve"> </w:t>
+      </w:r>
+      <w:proofErr w:type="spellStart"/>
+      <w:r>
+        <w:t>vl</w:t>
+      </w:r>
+      <w:proofErr w:type="spellEnd"/>
+      <w:r>
+        <w:t xml:space="preserve"> gut für </w:t>
+      </w:r>
+      <w:proofErr w:type="spellStart"/>
+      <w:r>
+        <w:t>observation</w:t>
+      </w:r>
+      <w:proofErr w:type="spellEnd"/>
+      <w:r>
+        <w:t xml:space="preserve"> </w:t>
+      </w:r>
+      <w:proofErr w:type="spellStart"/>
+      <w:r>
+        <w:t>state</w:t>
+      </w:r>
+      <w:proofErr w:type="spellEnd"/>
+      <w:proofErr w:type="gramStart"/>
+      <w:r>
+        <w:t>) ,</w:t>
+      </w:r>
+      <w:proofErr w:type="gramEnd"/>
+      <w:r>
+        <w:t xml:space="preserve"> dazu </w:t>
+      </w:r>
+      <w:proofErr w:type="spellStart"/>
+      <w:r>
+        <w:t>vl</w:t>
+      </w:r>
+      <w:proofErr w:type="spellEnd"/>
+      <w:r>
+        <w:t xml:space="preserve"> </w:t>
+      </w:r>
+      <w:proofErr w:type="spellStart"/>
+      <w:r>
+        <w:t>implementierung</w:t>
+      </w:r>
+      <w:proofErr w:type="spellEnd"/>
+      <w:r>
+        <w:t xml:space="preserve"> </w:t>
+      </w:r>
+      <w:proofErr w:type="spellStart"/>
+      <w:r>
+        <w:t>spot</w:t>
+      </w:r>
+      <w:proofErr w:type="spellEnd"/>
+      <w:r>
+        <w:t xml:space="preserve"> </w:t>
+      </w:r>
+      <w:proofErr w:type="spellStart"/>
+      <w:r>
+        <w:t>mapaction</w:t>
+      </w:r>
+      <w:proofErr w:type="spellEnd"/>
+      <w:r>
+        <w:t xml:space="preserve"> auskommentiert </w:t>
+      </w:r>
+      <w:proofErr w:type="spellStart"/>
+      <w:r>
+        <w:t>if</w:t>
+      </w:r>
+      <w:proofErr w:type="spellEnd"/>
+      <w:r>
+        <w:t xml:space="preserve"> </w:t>
+      </w:r>
+      <w:proofErr w:type="spellStart"/>
+      <w:r>
+        <w:t>self.use</w:t>
+      </w:r>
+      <w:proofErr w:type="spellEnd"/>
+      <w:r>
+        <w:t xml:space="preserve"> </w:t>
+      </w:r>
+      <w:proofErr w:type="spellStart"/>
+      <w:r>
+        <w:t>incrementalset</w:t>
+      </w:r>
+      <w:proofErr w:type="spellEnd"/>
+      <w:r>
+        <w:t xml:space="preserve">, schauen was da gemacht wird (hier sind </w:t>
+      </w:r>
+      <w:proofErr w:type="spellStart"/>
+      <w:r>
+        <w:t>winkel</w:t>
+      </w:r>
+      <w:proofErr w:type="spellEnd"/>
+      <w:r>
+        <w:t xml:space="preserve"> glaub ich anders angelegt von der </w:t>
+      </w:r>
+      <w:proofErr w:type="spellStart"/>
+      <w:r>
+        <w:t>Numerierung</w:t>
+      </w:r>
+      <w:proofErr w:type="spellEnd"/>
+      <w:r>
+        <w:t xml:space="preserve"> her) </w:t>
+      </w:r>
+      <w:proofErr w:type="spellStart"/>
+      <w:r>
+        <w:t>legsinit</w:t>
+      </w:r>
+      <w:proofErr w:type="spellEnd"/>
+      <w:r>
+        <w:t xml:space="preserve"> </w:t>
+      </w:r>
+      <w:proofErr w:type="spellStart"/>
+      <w:r>
+        <w:t>vl</w:t>
+      </w:r>
+      <w:proofErr w:type="spellEnd"/>
+      <w:r>
+        <w:t xml:space="preserve"> das immer zwei am Boden sein müssen? </w:t>
+      </w:r>
+    </w:p>
+    <w:p>
+      <w:r>
+        <w:t xml:space="preserve">Notizen dazu: wir könnten auch dieses </w:t>
+      </w:r>
+      <w:proofErr w:type="spellStart"/>
+      <w:proofErr w:type="gramStart"/>
+      <w:r>
+        <w:t>self.doPlanar</w:t>
+      </w:r>
+      <w:proofErr w:type="spellEnd"/>
+      <w:proofErr w:type="gramEnd"/>
+      <w:r>
+        <w:t xml:space="preserve"> = True setzen um die x-Hüftbewegung anfänglich zu sperren? </w:t>
+      </w:r>
+    </w:p>
+    <w:p>
+      <w:r>
+        <w:t xml:space="preserve">Dort werden dann in dem Planaren fall links und rechts gespiegelt gekoppelt und ich glaub vorn und hinten gleich gemacht </w:t>
+      </w:r>
+    </w:p>
+    <w:p>
+      <w:pPr>
+        <w:pStyle w:val="Listenabsatz"/>
+        <w:numPr>
+          <w:ilvl w:val="0"/>
+          <w:numId w:val="2"/>
+        </w:numPr>
+      </w:pPr>
+      <w:r>
+        <w:t xml:space="preserve">Klingt so als macht sinn auf unser </w:t>
+      </w:r>
+      <w:proofErr w:type="spellStart"/>
+      <w:r>
+        <w:t>beispiel</w:t>
+      </w:r>
+      <w:proofErr w:type="spellEnd"/>
+      <w:r>
+        <w:t xml:space="preserve"> zu übersetzen</w:t>
+      </w:r>
+    </w:p>
+    <w:p>
+      <w:pPr>
+        <w:rPr>
+          <w:lang w:val="en-US"/>
+        </w:rPr>
+      </w:pPr>
+      <w:proofErr w:type="spellStart"/>
+      <w:r>
+        <w:rPr>
+          <w:lang w:val="en-US"/>
+        </w:rPr>
+        <w:t>Danach</w:t>
+      </w:r>
+      <w:proofErr w:type="spellEnd"/>
+      <w:r>
+        <w:rPr>
+          <w:lang w:val="en-US"/>
+        </w:rPr>
+        <w:t xml:space="preserve"> </w:t>
+      </w:r>
+      <w:proofErr w:type="spellStart"/>
+      <w:r>
+        <w:rPr>
+          <w:lang w:val="en-US"/>
+        </w:rPr>
+        <w:t>IncrementalSetValues</w:t>
+      </w:r>
+      <w:proofErr w:type="spellEnd"/>
+      <w:r>
+        <w:rPr>
+          <w:lang w:val="en-US"/>
+        </w:rPr>
+        <w:t xml:space="preserve"> für velocity co</w:t>
+      </w:r>
+      <w:r>
+        <w:rPr>
+          <w:lang w:val="en-US"/>
+        </w:rPr>
+        <w:t>ntrol</w:t>
+      </w:r>
+    </w:p>
+    <w:p>
+      <w:pPr>
+        <w:rPr>
+          <w:lang w:val="en-US"/>
+        </w:rPr>
+      </w:pPr>
+    </w:p>
+    <w:p>
+      <w:r>
+        <w:t xml:space="preserve">Was macht leg </w:t>
+      </w:r>
+      <w:proofErr w:type="spellStart"/>
+      <w:r>
+        <w:t>states</w:t>
+      </w:r>
+      <w:proofErr w:type="spellEnd"/>
+      <w:r>
+        <w:t xml:space="preserve"> genau? Warum mit </w:t>
+      </w:r>
+      <w:proofErr w:type="gramStart"/>
+      <w:r>
+        <w:t>100 ,</w:t>
+      </w:r>
+      <w:proofErr w:type="gramEnd"/>
+      <w:r>
+        <w:t xml:space="preserve"> </w:t>
+      </w:r>
+      <w:proofErr w:type="spellStart"/>
+      <w:r>
+        <w:t>vl</w:t>
+      </w:r>
+      <w:proofErr w:type="spellEnd"/>
+      <w:r>
+        <w:t xml:space="preserve"> mal rumspielen was das ausmacht</w:t>
+      </w:r>
+    </w:p>
+    <w:p/>
+    <w:p>
+      <w:r>
+        <w:t xml:space="preserve">In </w:t>
+      </w:r>
+      <w:proofErr w:type="spellStart"/>
+      <w:r>
+        <w:t>zeile</w:t>
+      </w:r>
+      <w:proofErr w:type="spellEnd"/>
+      <w:r>
+        <w:t xml:space="preserve"> 340 geht aus dem Observation </w:t>
+      </w:r>
+      <w:proofErr w:type="spellStart"/>
+      <w:r>
+        <w:t>space</w:t>
+      </w:r>
+      <w:proofErr w:type="spellEnd"/>
+      <w:r>
+        <w:t xml:space="preserve"> gleich raus (entweder </w:t>
+      </w:r>
+      <w:proofErr w:type="spellStart"/>
+      <w:r>
+        <w:t>space</w:t>
+      </w:r>
+      <w:proofErr w:type="spellEnd"/>
+      <w:r>
+        <w:t xml:space="preserve"> zu klein oder </w:t>
+      </w:r>
+      <w:proofErr w:type="spellStart"/>
+      <w:r>
+        <w:t>winkel</w:t>
+      </w:r>
+      <w:proofErr w:type="spellEnd"/>
+      <w:r>
+        <w:t xml:space="preserve"> zu groß, </w:t>
+      </w:r>
+    </w:p>
+    <w:p>
+      <w:proofErr w:type="spellStart"/>
+      <w:r>
+        <w:t>max</w:t>
+      </w:r>
+      <w:proofErr w:type="spellEnd"/>
+      <w:r>
+        <w:t xml:space="preserve"> </w:t>
+      </w:r>
+      <w:proofErr w:type="spellStart"/>
+      <w:r>
+        <w:t>vel</w:t>
+      </w:r>
+      <w:proofErr w:type="spellEnd"/>
+      <w:r>
+        <w:t>. In z.</w:t>
+      </w:r>
+      <w:proofErr w:type="gramStart"/>
+      <w:r>
+        <w:t>191 mal</w:t>
+      </w:r>
+      <w:proofErr w:type="gramEnd"/>
+      <w:r>
+        <w:t xml:space="preserve"> </w:t>
+      </w:r>
+      <w:proofErr w:type="spellStart"/>
+      <w:r>
+        <w:t>mal</w:t>
+      </w:r>
+      <w:proofErr w:type="spellEnd"/>
+      <w:r>
+        <w:t xml:space="preserve"> drei</w:t>
+      </w:r>
+    </w:p>
+    <w:p/>
+    <w:p>
+      <w:r>
+        <w:t>Bei Jonas schiebt er sich aktuell</w:t>
+      </w:r>
+    </w:p>
+    <w:p>
+      <w:r>
+        <w:t xml:space="preserve">Hochheben und nach vorne funktioniert nicht </w:t>
+      </w:r>
+    </w:p>
+    <w:p>
+      <w:r>
+        <w:t xml:space="preserve">Länger trainieren lassen? </w:t>
+      </w:r>
+    </w:p>
+    <w:p>
+      <w:proofErr w:type="spellStart"/>
+      <w:r>
+        <w:t>Reward</w:t>
+      </w:r>
+      <w:proofErr w:type="spellEnd"/>
+      <w:r>
+        <w:t xml:space="preserve"> könnte noch am ehesten falsch sein (oder halt das Modell selbst) </w:t>
+      </w:r>
+    </w:p>
+    <w:p/>
+    <w:p/>
+    <w:p>
+      <w:proofErr w:type="spellStart"/>
+      <w:r>
+        <w:t>Gersti</w:t>
+      </w:r>
+      <w:proofErr w:type="spellEnd"/>
+      <w:r>
+        <w:t xml:space="preserve"> fragen </w:t>
+      </w:r>
+    </w:p>
+    <w:p>
+      <w:r>
+        <w:t xml:space="preserve">Wie </w:t>
+      </w:r>
+      <w:proofErr w:type="spellStart"/>
+      <w:r>
+        <w:t>reward</w:t>
+      </w:r>
+      <w:proofErr w:type="spellEnd"/>
+      <w:r>
+        <w:t xml:space="preserve"> </w:t>
+      </w:r>
+      <w:proofErr w:type="spellStart"/>
+      <w:r>
+        <w:t>logik</w:t>
+      </w:r>
+      <w:proofErr w:type="spellEnd"/>
+      <w:r>
+        <w:t xml:space="preserve"> am besten sodass nicht schiebt </w:t>
+      </w:r>
+    </w:p>
+    <w:p/>
+    <w:p/>
+    <w:p>
+      <w:r>
+        <w:t xml:space="preserve">Möglichkeiten zum Durchtesten: </w:t>
+      </w:r>
+    </w:p>
+    <w:p>
+      <w:pPr>
+        <w:pStyle w:val="Listenabsatz"/>
+        <w:numPr>
+          <w:ilvl w:val="0"/>
+          <w:numId w:val="1"/>
+        </w:numPr>
+      </w:pPr>
+      <w:proofErr w:type="spellStart"/>
+      <w:r>
+        <w:t>Reward</w:t>
+      </w:r>
+      <w:proofErr w:type="spellEnd"/>
+      <w:r>
+        <w:t xml:space="preserve"> anders definieren? </w:t>
+      </w:r>
+    </w:p>
+    <w:p>
+      <w:pPr>
+        <w:pStyle w:val="Listenabsatz"/>
+        <w:numPr>
+          <w:ilvl w:val="0"/>
+          <w:numId w:val="1"/>
+        </w:numPr>
+      </w:pPr>
+      <w:r>
+        <w:t xml:space="preserve">Andere Modelle (anstatt A2C) mal ausprobieren </w:t>
+      </w:r>
+    </w:p>
+    <w:p>
+      <w:pPr>
+        <w:pStyle w:val="Listenabsatz"/>
+        <w:numPr>
+          <w:ilvl w:val="0"/>
+          <w:numId w:val="1"/>
+        </w:numPr>
+      </w:pPr>
+      <w:r>
+        <w:lastRenderedPageBreak/>
+        <w:t xml:space="preserve">Kann das Modell falsch sein? Ist aber gleich aufgebaut wie </w:t>
+      </w:r>
+      <w:proofErr w:type="spellStart"/>
+      <w:r>
+        <w:t>spot</w:t>
+      </w:r>
+      <w:proofErr w:type="spellEnd"/>
+      <w:r>
+        <w:t xml:space="preserve"> </w:t>
+      </w:r>
+    </w:p>
+    <w:p>
+      <w:pPr>
+        <w:pStyle w:val="Listenabsatz"/>
+        <w:numPr>
+          <w:ilvl w:val="0"/>
+          <w:numId w:val="1"/>
+        </w:numPr>
+      </w:pPr>
+      <w:r>
+        <w:t>Map2Action an der Ma2Action von Spot (=das auskommentierte) mal ausprobieren</w:t>
+      </w:r>
+    </w:p>
+    <w:p>
+      <w:pPr>
+        <w:pStyle w:val="Listenabsatz"/>
+        <w:numPr>
+          <w:ilvl w:val="0"/>
+          <w:numId w:val="1"/>
+        </w:numPr>
+      </w:pPr>
+      <w:r>
+        <w:t xml:space="preserve">Wieso wird </w:t>
+      </w:r>
+      <w:proofErr w:type="spellStart"/>
+      <w:r>
+        <w:t>observation</w:t>
+      </w:r>
+      <w:proofErr w:type="spellEnd"/>
+      <w:r>
+        <w:t xml:space="preserve"> </w:t>
+      </w:r>
+      <w:proofErr w:type="spellStart"/>
+      <w:r>
+        <w:t>space</w:t>
+      </w:r>
+      <w:proofErr w:type="spellEnd"/>
+      <w:r>
+        <w:t xml:space="preserve"> verlassen? Kann da schon </w:t>
+      </w:r>
+      <w:proofErr w:type="spellStart"/>
+      <w:r>
+        <w:t>InitalVel</w:t>
+      </w:r>
+      <w:proofErr w:type="spellEnd"/>
+      <w:r>
+        <w:t xml:space="preserve"> 3* noch dazugesetzt aber ändert nicht so viel</w:t>
+      </w:r>
+    </w:p>
+    <w:p>
+      <w:pPr>
+        <w:pStyle w:val="Listenabsatz"/>
+        <w:numPr>
+          <w:ilvl w:val="0"/>
+          <w:numId w:val="1"/>
+        </w:numPr>
+      </w:pPr>
+      <w:r>
+        <w:t xml:space="preserve">Was macht </w:t>
+      </w:r>
+      <w:proofErr w:type="spellStart"/>
+      <w:proofErr w:type="gramStart"/>
+      <w:r>
+        <w:t>legstate</w:t>
+      </w:r>
+      <w:proofErr w:type="spellEnd"/>
+      <w:r>
+        <w:t xml:space="preserve"> ?</w:t>
+      </w:r>
+      <w:proofErr w:type="gramEnd"/>
+      <w:r>
+        <w:t xml:space="preserve"> Das rumprobieren/ändern</w:t>
       </w:r>
     </w:p>
     <w:sectPr>
@@ -2948,7 +3872,6 @@
   <w:style w:type="character" w:default="1" w:styleId="Absatz-Standardschriftart">
     <w:name w:val="Default Paragraph Font"/>
     <w:uiPriority w:val="1"/>
-    <w:semiHidden/>
     <w:unhideWhenUsed/>
   </w:style>
   <w:style w:type="table" w:default="1" w:styleId="NormaleTabelle">

</xml_diff>